<commit_message>
Modif feuille de caisse
</commit_message>
<xml_diff>
--- a/web/reporting/template/constatation/feuille_de_caisse_cad.docx
+++ b/web/reporting/template/constatation/feuille_de_caisse_cad.docx
@@ -155,8 +155,19 @@
                 <w:sz w:val="20"/>
                 <w:szCs w:val="20"/>
               </w:rPr>
-              <w:t>${province}-${centre}</w:t>
-            </w:r>
+              <w:t>${centre}</w:t>
+            </w:r>
+            <w:r>
+              <w:rPr>
+                <w:rFonts w:ascii="Times New Roman" w:hAnsi="Times New Roman"/>
+                <w:b/>
+                <w:sz w:val="20"/>
+                <w:szCs w:val="20"/>
+              </w:rPr>
+              <w:t xml:space="preserve"> - ${province}</w:t>
+            </w:r>
+            <w:bookmarkStart w:id="0" w:name="_GoBack"/>
+            <w:bookmarkEnd w:id="0"/>
           </w:p>
           <w:p>
             <w:pPr>
@@ -309,7 +320,7 @@
                 <w:noProof/>
                 <w:sz w:val="20"/>
                 <w:szCs w:val="20"/>
-                <w:lang w:val="en-US"/>
+                <w:lang w:eastAsia="fr-FR"/>
               </w:rPr>
               <w:drawing>
                 <wp:inline distT="0" distB="0" distL="0" distR="0" wp14:anchorId="6E1D347F" wp14:editId="666F9E9D">
@@ -1291,10 +1302,7 @@
         </w:tc>
       </w:tr>
     </w:tbl>
-    <w:p>
-      <w:bookmarkStart w:id="0" w:name="_GoBack"/>
-      <w:bookmarkEnd w:id="0"/>
-    </w:p>
+    <w:p/>
     <w:sectPr>
       <w:footerReference w:type="default" r:id="rId7"/>
       <w:pgSz w:w="16838" w:h="11906" w:orient="landscape"/>

</xml_diff>